<commit_message>
Added my contribution etc
</commit_message>
<xml_diff>
--- a/exercise3/Exercise III-Contribution.docx
+++ b/exercise3/Exercise III-Contribution.docx
@@ -1,6 +1,6 @@
 
 <file path=word/document.xml><?xml version="1.0" encoding="utf-8"?>
-<w:document xmlns:wpc="http://schemas.microsoft.com/office/word/2010/wordprocessingCanvas" xmlns:cx="http://schemas.microsoft.com/office/drawing/2014/chartex" xmlns:cx1="http://schemas.microsoft.com/office/drawing/2015/9/8/chartex" xmlns:cx2="http://schemas.microsoft.com/office/drawing/2015/10/21/chartex" xmlns:cx3="http://schemas.microsoft.com/office/drawing/2016/5/9/chartex" xmlns:cx4="http://schemas.microsoft.com/office/drawing/2016/5/10/chartex" xmlns:cx5="http://schemas.microsoft.com/office/drawing/2016/5/11/chartex" xmlns:cx6="http://schemas.microsoft.com/office/drawing/2016/5/12/chartex" xmlns:cx7="http://schemas.microsoft.com/office/drawing/2016/5/13/chartex" xmlns:cx8="http://schemas.microsoft.com/office/drawing/2016/5/14/chartex" xmlns:mc="http://schemas.openxmlformats.org/markup-compatibility/2006" xmlns:aink="http://schemas.microsoft.com/office/drawing/2016/ink" xmlns:am3d="http://schemas.microsoft.com/office/drawing/2017/model3d" xmlns:o="urn:schemas-microsoft-com:office:office" xmlns:r="http://schemas.openxmlformats.org/officeDocument/2006/relationships" xmlns:m="http://schemas.openxmlformats.org/officeDocument/2006/math" xmlns:v="urn:schemas-microsoft-com:vml" xmlns:wp14="http://schemas.microsoft.com/office/word/2010/wordprocessingDrawing" xmlns:wp="http://schemas.openxmlformats.org/drawingml/2006/wordprocessingDrawing" xmlns:w10="urn:schemas-microsoft-com:office:word" xmlns:w="http://schemas.openxmlformats.org/wordprocessingml/2006/main" xmlns:w14="http://schemas.microsoft.com/office/word/2010/wordml" xmlns:w15="http://schemas.microsoft.com/office/word/2012/wordml" xmlns:w16cid="http://schemas.microsoft.com/office/word/2016/wordml/cid" xmlns:w16se="http://schemas.microsoft.com/office/word/2015/wordml/symex" xmlns:wpg="http://schemas.microsoft.com/office/word/2010/wordprocessingGroup" xmlns:wpi="http://schemas.microsoft.com/office/word/2010/wordprocessingInk" xmlns:wne="http://schemas.microsoft.com/office/word/2006/wordml" xmlns:wps="http://schemas.microsoft.com/office/word/2010/wordprocessingShape" mc:Ignorable="w14 w15 w16se w16cid wp14">
+<w:document xmlns:wpc="http://schemas.microsoft.com/office/word/2010/wordprocessingCanvas" xmlns:cx="http://schemas.microsoft.com/office/drawing/2014/chartex" xmlns:cx1="http://schemas.microsoft.com/office/drawing/2015/9/8/chartex" xmlns:cx2="http://schemas.microsoft.com/office/drawing/2015/10/21/chartex" xmlns:cx3="http://schemas.microsoft.com/office/drawing/2016/5/9/chartex" xmlns:cx4="http://schemas.microsoft.com/office/drawing/2016/5/10/chartex" xmlns:cx5="http://schemas.microsoft.com/office/drawing/2016/5/11/chartex" xmlns:cx6="http://schemas.microsoft.com/office/drawing/2016/5/12/chartex" xmlns:cx7="http://schemas.microsoft.com/office/drawing/2016/5/13/chartex" xmlns:cx8="http://schemas.microsoft.com/office/drawing/2016/5/14/chartex" xmlns:mc="http://schemas.openxmlformats.org/markup-compatibility/2006" xmlns:aink="http://schemas.microsoft.com/office/drawing/2016/ink" xmlns:am3d="http://schemas.microsoft.com/office/drawing/2017/model3d" xmlns:o="urn:schemas-microsoft-com:office:office" xmlns:r="http://schemas.openxmlformats.org/officeDocument/2006/relationships" xmlns:m="http://schemas.openxmlformats.org/officeDocument/2006/math" xmlns:v="urn:schemas-microsoft-com:vml" xmlns:wp14="http://schemas.microsoft.com/office/word/2010/wordprocessingDrawing" xmlns:wp="http://schemas.openxmlformats.org/drawingml/2006/wordprocessingDrawing" xmlns:w10="urn:schemas-microsoft-com:office:word" xmlns:w="http://schemas.openxmlformats.org/wordprocessingml/2006/main" xmlns:w14="http://schemas.microsoft.com/office/word/2010/wordml" xmlns:w15="http://schemas.microsoft.com/office/word/2012/wordml" xmlns:w16cex="http://schemas.microsoft.com/office/word/2018/wordml/cex" xmlns:w16cid="http://schemas.microsoft.com/office/word/2016/wordml/cid" xmlns:w16="http://schemas.microsoft.com/office/word/2018/wordml" xmlns:w16se="http://schemas.microsoft.com/office/word/2015/wordml/symex" xmlns:wpg="http://schemas.microsoft.com/office/word/2010/wordprocessingGroup" xmlns:wpi="http://schemas.microsoft.com/office/word/2010/wordprocessingInk" xmlns:wne="http://schemas.microsoft.com/office/word/2006/wordml" xmlns:wps="http://schemas.microsoft.com/office/word/2010/wordprocessingShape" mc:Ignorable="w14 w15 w16se w16cid w16 w16cex wp14">
   <w:body>
     <w:p>
       <w:pPr>
@@ -8,7 +8,6 @@
           <w:rFonts w:ascii="Arial" w:hAnsi="Arial" w:cs="Arial"/>
           <w:sz w:val="28"/>
           <w:szCs w:val="28"/>
-          <w:lang w:val="en-DE"/>
         </w:rPr>
       </w:pPr>
       <w:r>
@@ -16,7 +15,6 @@
           <w:rFonts w:ascii="Arial" w:hAnsi="Arial" w:cs="Arial"/>
           <w:sz w:val="28"/>
           <w:szCs w:val="28"/>
-          <w:lang w:val="en-DE"/>
         </w:rPr>
         <w:t>Contribution:</w:t>
       </w:r>
@@ -27,7 +25,6 @@
           <w:rFonts w:ascii="Arial" w:hAnsi="Arial" w:cs="Arial"/>
           <w:sz w:val="28"/>
           <w:szCs w:val="28"/>
-          <w:lang w:val="en-DE"/>
         </w:rPr>
       </w:pPr>
       <w:r>
@@ -35,501 +32,612 @@
           <w:rFonts w:ascii="Arial" w:hAnsi="Arial" w:cs="Arial"/>
           <w:sz w:val="28"/>
           <w:szCs w:val="28"/>
-          <w:lang w:val="en-DE"/>
-        </w:rPr>
-        <w:t xml:space="preserve">Maximilian </w:t>
-      </w:r>
-      <w:proofErr w:type="spellStart"/>
-      <w:r>
+        </w:rPr>
+        <w:t>Maximilian Henneberg:</w:t>
+      </w:r>
+    </w:p>
+    <w:p>
+      <w:pPr>
+        <w:rPr>
+          <w:rFonts w:ascii="Arial" w:hAnsi="Arial" w:cs="Arial"/>
+        </w:rPr>
+      </w:pPr>
+      <w:r>
+        <w:rPr>
+          <w:rFonts w:ascii="Arial" w:hAnsi="Arial" w:cs="Arial"/>
+        </w:rPr>
+        <w:t>FE: Front End, BE: Back End</w:t>
+      </w:r>
+    </w:p>
+    <w:p>
+      <w:pPr>
+        <w:pStyle w:val="ListParagraph"/>
+        <w:numPr>
+          <w:ilvl w:val="0"/>
+          <w:numId w:val="1"/>
+        </w:numPr>
+        <w:rPr>
+          <w:rFonts w:ascii="Arial" w:hAnsi="Arial" w:cs="Arial"/>
+        </w:rPr>
+      </w:pPr>
+      <w:r>
+        <w:rPr>
+          <w:rFonts w:ascii="Arial" w:hAnsi="Arial" w:cs="Arial"/>
+        </w:rPr>
+        <w:t>Search Use case (FE/BE)</w:t>
+      </w:r>
+    </w:p>
+    <w:p>
+      <w:pPr>
+        <w:pStyle w:val="ListParagraph"/>
+        <w:numPr>
+          <w:ilvl w:val="0"/>
+          <w:numId w:val="1"/>
+        </w:numPr>
+        <w:rPr>
+          <w:rFonts w:ascii="Arial" w:hAnsi="Arial" w:cs="Arial"/>
+        </w:rPr>
+      </w:pPr>
+      <w:r>
+        <w:rPr>
+          <w:rFonts w:ascii="Arial" w:hAnsi="Arial" w:cs="Arial"/>
+        </w:rPr>
+        <w:t>List View (expect Group Component) (FE/BE)</w:t>
+      </w:r>
+    </w:p>
+    <w:p>
+      <w:pPr>
+        <w:pStyle w:val="ListParagraph"/>
+        <w:numPr>
+          <w:ilvl w:val="0"/>
+          <w:numId w:val="1"/>
+        </w:numPr>
+        <w:rPr>
+          <w:rFonts w:ascii="Arial" w:hAnsi="Arial" w:cs="Arial"/>
+        </w:rPr>
+      </w:pPr>
+      <w:r>
+        <w:rPr>
+          <w:rFonts w:ascii="Arial" w:hAnsi="Arial" w:cs="Arial"/>
+        </w:rPr>
+        <w:t>Group Detail Modal (FE/BE)</w:t>
+      </w:r>
+    </w:p>
+    <w:p>
+      <w:pPr>
+        <w:pStyle w:val="ListParagraph"/>
+        <w:numPr>
+          <w:ilvl w:val="0"/>
+          <w:numId w:val="1"/>
+        </w:numPr>
+        <w:rPr>
+          <w:rFonts w:ascii="Arial" w:hAnsi="Arial" w:cs="Arial"/>
+        </w:rPr>
+      </w:pPr>
+      <w:r>
+        <w:rPr>
+          <w:rFonts w:ascii="Arial" w:hAnsi="Arial" w:cs="Arial"/>
+        </w:rPr>
+        <w:t>Group Join Use case (FE/BE)</w:t>
+      </w:r>
+    </w:p>
+    <w:p>
+      <w:pPr>
+        <w:pStyle w:val="ListParagraph"/>
+        <w:numPr>
+          <w:ilvl w:val="0"/>
+          <w:numId w:val="1"/>
+        </w:numPr>
+        <w:rPr>
+          <w:rFonts w:ascii="Arial" w:hAnsi="Arial" w:cs="Arial"/>
+        </w:rPr>
+      </w:pPr>
+      <w:r>
+        <w:rPr>
+          <w:rFonts w:ascii="Arial" w:hAnsi="Arial" w:cs="Arial"/>
+        </w:rPr>
+        <w:t>Paypal integration (FE/BE)</w:t>
+      </w:r>
+    </w:p>
+    <w:p>
+      <w:pPr>
+        <w:pStyle w:val="ListParagraph"/>
+        <w:numPr>
+          <w:ilvl w:val="0"/>
+          <w:numId w:val="1"/>
+        </w:numPr>
+        <w:rPr>
+          <w:rFonts w:ascii="Arial" w:hAnsi="Arial" w:cs="Arial"/>
+        </w:rPr>
+      </w:pPr>
+      <w:r>
+        <w:rPr>
+          <w:rFonts w:ascii="Arial" w:hAnsi="Arial" w:cs="Arial"/>
+        </w:rPr>
+        <w:t xml:space="preserve">Login/Logout (FE/BE) </w:t>
+      </w:r>
+    </w:p>
+    <w:p>
+      <w:pPr>
+        <w:pStyle w:val="ListParagraph"/>
+        <w:numPr>
+          <w:ilvl w:val="0"/>
+          <w:numId w:val="1"/>
+        </w:numPr>
+        <w:rPr>
+          <w:rFonts w:ascii="Arial" w:hAnsi="Arial" w:cs="Arial"/>
+        </w:rPr>
+      </w:pPr>
+      <w:r>
+        <w:rPr>
+          <w:rFonts w:ascii="Arial" w:hAnsi="Arial" w:cs="Arial"/>
+        </w:rPr>
+        <w:t>Profile Popover (FE/BE)</w:t>
+      </w:r>
+    </w:p>
+    <w:p>
+      <w:pPr>
+        <w:pStyle w:val="ListParagraph"/>
+        <w:numPr>
+          <w:ilvl w:val="0"/>
+          <w:numId w:val="1"/>
+        </w:numPr>
+        <w:rPr>
+          <w:rFonts w:ascii="Arial" w:hAnsi="Arial" w:cs="Arial"/>
+        </w:rPr>
+      </w:pPr>
+      <w:r>
+        <w:rPr>
+          <w:rFonts w:ascii="Arial" w:hAnsi="Arial" w:cs="Arial"/>
+        </w:rPr>
+        <w:t>Header (FE/BE)</w:t>
+      </w:r>
+    </w:p>
+    <w:p>
+      <w:pPr>
+        <w:pStyle w:val="ListParagraph"/>
+        <w:numPr>
+          <w:ilvl w:val="0"/>
+          <w:numId w:val="1"/>
+        </w:numPr>
+        <w:rPr>
+          <w:rFonts w:ascii="Arial" w:hAnsi="Arial" w:cs="Arial"/>
+        </w:rPr>
+      </w:pPr>
+      <w:r>
+        <w:rPr>
+          <w:rFonts w:ascii="Arial" w:hAnsi="Arial" w:cs="Arial"/>
+        </w:rPr>
+        <w:t>Promoted Group Usecase (FE/BE)</w:t>
+      </w:r>
+    </w:p>
+    <w:p>
+      <w:pPr>
+        <w:pStyle w:val="ListParagraph"/>
+        <w:numPr>
+          <w:ilvl w:val="0"/>
+          <w:numId w:val="1"/>
+        </w:numPr>
+        <w:rPr>
+          <w:rFonts w:ascii="Arial" w:hAnsi="Arial" w:cs="Arial"/>
+        </w:rPr>
+      </w:pPr>
+      <w:r>
+        <w:rPr>
+          <w:rFonts w:ascii="Arial" w:hAnsi="Arial" w:cs="Arial"/>
+        </w:rPr>
+        <w:t xml:space="preserve">CSS Template adapted Based on </w:t>
+      </w:r>
+      <w:r>
+        <w:fldChar w:fldCharType="begin"/>
+      </w:r>
+      <w:r>
+        <w:instrText xml:space="preserve"> HYPERLINK "https://bootswatch.com/lux/" </w:instrText>
+      </w:r>
+      <w:r>
+        <w:fldChar w:fldCharType="separate"/>
+      </w:r>
+      <w:r>
+        <w:rPr>
+          <w:rStyle w:val="Hyperlink"/>
+        </w:rPr>
+        <w:t>https://bootswatch.com/lux/</w:t>
+      </w:r>
+      <w:r>
+        <w:rPr>
+          <w:rStyle w:val="Hyperlink"/>
+        </w:rPr>
+        <w:fldChar w:fldCharType="end"/>
+      </w:r>
+    </w:p>
+    <w:p>
+      <w:pPr>
+        <w:pStyle w:val="ListParagraph"/>
+        <w:numPr>
+          <w:ilvl w:val="0"/>
+          <w:numId w:val="1"/>
+        </w:numPr>
+        <w:rPr>
+          <w:rFonts w:ascii="Arial" w:hAnsi="Arial" w:cs="Arial"/>
+        </w:rPr>
+      </w:pPr>
+      <w:r>
+        <w:rPr>
+          <w:rFonts w:ascii="Arial" w:hAnsi="Arial" w:cs="Arial"/>
+        </w:rPr>
+        <w:t>PassportJS integration (BE)</w:t>
+      </w:r>
+    </w:p>
+    <w:p>
+      <w:pPr>
+        <w:pStyle w:val="ListParagraph"/>
+        <w:numPr>
+          <w:ilvl w:val="0"/>
+          <w:numId w:val="1"/>
+        </w:numPr>
+        <w:rPr>
+          <w:rFonts w:ascii="Arial" w:hAnsi="Arial" w:cs="Arial"/>
+        </w:rPr>
+      </w:pPr>
+      <w:r>
+        <w:rPr>
+          <w:rFonts w:ascii="Arial" w:hAnsi="Arial" w:cs="Arial"/>
+        </w:rPr>
+        <w:t>CronJob integration (BE)</w:t>
+      </w:r>
+    </w:p>
+    <w:p>
+      <w:pPr>
+        <w:pStyle w:val="ListParagraph"/>
+        <w:numPr>
+          <w:ilvl w:val="0"/>
+          <w:numId w:val="1"/>
+        </w:numPr>
+        <w:rPr>
+          <w:rFonts w:ascii="Arial" w:hAnsi="Arial" w:cs="Arial"/>
+        </w:rPr>
+      </w:pPr>
+      <w:r>
+        <w:rPr>
+          <w:rFonts w:ascii="Arial" w:hAnsi="Arial" w:cs="Arial"/>
+        </w:rPr>
+        <w:t>DataModel (BE)</w:t>
+      </w:r>
+    </w:p>
+    <w:p>
+      <w:pPr>
+        <w:pStyle w:val="ListParagraph"/>
+        <w:numPr>
+          <w:ilvl w:val="0"/>
+          <w:numId w:val="1"/>
+        </w:numPr>
+        <w:rPr>
+          <w:rFonts w:ascii="Arial" w:hAnsi="Arial" w:cs="Arial"/>
+        </w:rPr>
+      </w:pPr>
+      <w:r>
+        <w:rPr>
+          <w:rFonts w:ascii="Arial" w:hAnsi="Arial" w:cs="Arial"/>
+        </w:rPr>
+        <w:t>PowerPoint</w:t>
+      </w:r>
+    </w:p>
+    <w:p>
+      <w:pPr>
+        <w:pStyle w:val="ListParagraph"/>
+        <w:numPr>
+          <w:ilvl w:val="0"/>
+          <w:numId w:val="1"/>
+        </w:numPr>
+        <w:rPr>
+          <w:rFonts w:ascii="Arial" w:hAnsi="Arial" w:cs="Arial"/>
+        </w:rPr>
+      </w:pPr>
+      <w:r>
+        <w:rPr>
+          <w:rFonts w:ascii="Arial" w:hAnsi="Arial" w:cs="Arial"/>
+        </w:rPr>
+        <w:t>Description of my usecases in Usecase Document</w:t>
+      </w:r>
+    </w:p>
+    <w:p>
+      <w:pPr>
+        <w:rPr>
+          <w:rFonts w:ascii="Arial" w:hAnsi="Arial" w:cs="Arial"/>
+        </w:rPr>
+      </w:pPr>
+    </w:p>
+    <w:p>
+      <w:pPr>
         <w:rPr>
           <w:rFonts w:ascii="Arial" w:hAnsi="Arial" w:cs="Arial"/>
           <w:sz w:val="28"/>
           <w:szCs w:val="28"/>
-          <w:lang w:val="en-DE"/>
-        </w:rPr>
-        <w:t>Henneberg</w:t>
-      </w:r>
-      <w:proofErr w:type="spellEnd"/>
+          <w:lang w:val="en-US"/>
+        </w:rPr>
+      </w:pPr>
       <w:r>
         <w:rPr>
           <w:rFonts w:ascii="Arial" w:hAnsi="Arial" w:cs="Arial"/>
           <w:sz w:val="28"/>
           <w:szCs w:val="28"/>
-          <w:lang w:val="en-DE"/>
-        </w:rPr>
-        <w:t>:</w:t>
-      </w:r>
-    </w:p>
-    <w:p>
-      <w:pPr>
-        <w:rPr>
-          <w:rFonts w:ascii="Arial" w:hAnsi="Arial" w:cs="Arial"/>
-          <w:lang w:val="en-DE"/>
-        </w:rPr>
-      </w:pPr>
-      <w:r>
-        <w:rPr>
-          <w:rFonts w:ascii="Arial" w:hAnsi="Arial" w:cs="Arial"/>
-          <w:lang w:val="en-DE"/>
-        </w:rPr>
-        <w:t>FE: Front End, BE: Back End</w:t>
-      </w:r>
-    </w:p>
-    <w:p>
-      <w:pPr>
-        <w:pStyle w:val="Listenabsatz"/>
+          <w:lang w:val="en-US"/>
+        </w:rPr>
+        <w:t>Muhammad Fahad Rana</w:t>
+      </w:r>
+    </w:p>
+    <w:p>
+      <w:pPr>
+        <w:pStyle w:val="ListParagraph"/>
+        <w:numPr>
+          <w:ilvl w:val="0"/>
+          <w:numId w:val="2"/>
+        </w:numPr>
+        <w:rPr>
+          <w:rFonts w:ascii="Arial" w:hAnsi="Arial" w:cs="Arial"/>
+          <w:lang w:val="en-US"/>
+        </w:rPr>
+      </w:pPr>
+      <w:r>
+        <w:rPr>
+          <w:rFonts w:ascii="Arial" w:hAnsi="Arial" w:cs="Arial"/>
+          <w:lang w:val="en-US"/>
+        </w:rPr>
+        <w:t>Create Group Form Component (FE)</w:t>
+      </w:r>
+    </w:p>
+    <w:p>
+      <w:pPr>
+        <w:pStyle w:val="ListParagraph"/>
+        <w:numPr>
+          <w:ilvl w:val="0"/>
+          <w:numId w:val="2"/>
+        </w:numPr>
+        <w:rPr>
+          <w:rFonts w:ascii="Arial" w:hAnsi="Arial" w:cs="Arial"/>
+          <w:lang w:val="en-US"/>
+        </w:rPr>
+      </w:pPr>
+      <w:r>
+        <w:rPr>
+          <w:rFonts w:ascii="Arial" w:hAnsi="Arial" w:cs="Arial"/>
+          <w:lang w:val="en-US"/>
+        </w:rPr>
+        <w:t>Create Group Link Component (FE)</w:t>
+      </w:r>
+    </w:p>
+    <w:p>
+      <w:pPr>
+        <w:pStyle w:val="ListParagraph"/>
         <w:numPr>
           <w:ilvl w:val="0"/>
           <w:numId w:val="1"/>
         </w:numPr>
         <w:rPr>
           <w:rFonts w:ascii="Arial" w:hAnsi="Arial" w:cs="Arial"/>
-          <w:lang w:val="en-DE"/>
-        </w:rPr>
-      </w:pPr>
-      <w:r>
-        <w:rPr>
-          <w:rFonts w:ascii="Arial" w:hAnsi="Arial" w:cs="Arial"/>
-          <w:lang w:val="en-DE"/>
-        </w:rPr>
-        <w:t>Search Use case (FE/BE)</w:t>
-      </w:r>
-    </w:p>
-    <w:p>
-      <w:pPr>
-        <w:pStyle w:val="Listenabsatz"/>
-        <w:numPr>
-          <w:ilvl w:val="0"/>
-          <w:numId w:val="1"/>
-        </w:numPr>
-        <w:rPr>
-          <w:rFonts w:ascii="Arial" w:hAnsi="Arial" w:cs="Arial"/>
-          <w:lang w:val="en-DE"/>
-        </w:rPr>
-      </w:pPr>
-      <w:r>
-        <w:rPr>
-          <w:rFonts w:ascii="Arial" w:hAnsi="Arial" w:cs="Arial"/>
-          <w:lang w:val="en-DE"/>
-        </w:rPr>
-        <w:t>List View (expect Group Component) (FE/BE)</w:t>
-      </w:r>
-    </w:p>
-    <w:p>
-      <w:pPr>
-        <w:pStyle w:val="Listenabsatz"/>
-        <w:numPr>
-          <w:ilvl w:val="0"/>
-          <w:numId w:val="1"/>
-        </w:numPr>
-        <w:rPr>
-          <w:rFonts w:ascii="Arial" w:hAnsi="Arial" w:cs="Arial"/>
-          <w:lang w:val="en-DE"/>
-        </w:rPr>
-      </w:pPr>
-      <w:r>
-        <w:rPr>
-          <w:rFonts w:ascii="Arial" w:hAnsi="Arial" w:cs="Arial"/>
-          <w:lang w:val="en-DE"/>
-        </w:rPr>
-        <w:t xml:space="preserve">Group Detail Modal </w:t>
-      </w:r>
-      <w:r>
-        <w:rPr>
-          <w:rFonts w:ascii="Arial" w:hAnsi="Arial" w:cs="Arial"/>
-          <w:lang w:val="en-DE"/>
+        </w:rPr>
+      </w:pPr>
+      <w:r>
+        <w:rPr>
+          <w:rFonts w:ascii="Arial" w:hAnsi="Arial" w:cs="Arial"/>
+          <w:lang w:val="en-US"/>
+        </w:rPr>
+        <w:t>C</w:t>
+      </w:r>
+      <w:r>
+        <w:rPr>
+          <w:rFonts w:ascii="Arial" w:hAnsi="Arial" w:cs="Arial"/>
+          <w:lang w:val="en-US"/>
+        </w:rPr>
+        <w:t>urrency Component</w:t>
+      </w:r>
+      <w:r>
+        <w:rPr>
+          <w:rFonts w:ascii="Arial" w:hAnsi="Arial" w:cs="Arial"/>
+          <w:lang w:val="en-US"/>
+        </w:rPr>
+        <w:t xml:space="preserve"> </w:t>
+      </w:r>
+      <w:r>
+        <w:rPr>
+          <w:rFonts w:ascii="Arial" w:hAnsi="Arial" w:cs="Arial"/>
         </w:rPr>
         <w:t>(FE/BE)</w:t>
       </w:r>
     </w:p>
     <w:p>
       <w:pPr>
-        <w:pStyle w:val="Listenabsatz"/>
-        <w:numPr>
-          <w:ilvl w:val="0"/>
-          <w:numId w:val="1"/>
-        </w:numPr>
-        <w:rPr>
-          <w:rFonts w:ascii="Arial" w:hAnsi="Arial" w:cs="Arial"/>
-          <w:lang w:val="en-DE"/>
-        </w:rPr>
-      </w:pPr>
-      <w:r>
-        <w:rPr>
-          <w:rFonts w:ascii="Arial" w:hAnsi="Arial" w:cs="Arial"/>
-          <w:lang w:val="en-DE"/>
-        </w:rPr>
-        <w:t xml:space="preserve">Group Join Use case </w:t>
-      </w:r>
-      <w:r>
-        <w:rPr>
-          <w:rFonts w:ascii="Arial" w:hAnsi="Arial" w:cs="Arial"/>
-          <w:lang w:val="en-DE"/>
-        </w:rPr>
-        <w:t>(FE/BE)</w:t>
-      </w:r>
-    </w:p>
-    <w:p>
-      <w:pPr>
-        <w:pStyle w:val="Listenabsatz"/>
-        <w:numPr>
-          <w:ilvl w:val="0"/>
-          <w:numId w:val="1"/>
-        </w:numPr>
-        <w:rPr>
-          <w:rFonts w:ascii="Arial" w:hAnsi="Arial" w:cs="Arial"/>
-          <w:lang w:val="en-DE"/>
-        </w:rPr>
-      </w:pPr>
+        <w:pStyle w:val="ListParagraph"/>
+        <w:numPr>
+          <w:ilvl w:val="0"/>
+          <w:numId w:val="2"/>
+        </w:numPr>
+        <w:rPr>
+          <w:rFonts w:ascii="Arial" w:hAnsi="Arial" w:cs="Arial"/>
+          <w:lang w:val="en-US"/>
+        </w:rPr>
+      </w:pPr>
+      <w:r>
+        <w:rPr>
+          <w:rFonts w:ascii="Arial" w:hAnsi="Arial" w:cs="Arial"/>
+          <w:lang w:val="en-US"/>
+        </w:rPr>
+        <w:t>Integration of Currency and Create Group Form Component</w:t>
+      </w:r>
+      <w:r>
+        <w:rPr>
+          <w:rFonts w:ascii="Arial" w:hAnsi="Arial" w:cs="Arial"/>
+          <w:lang w:val="en-US"/>
+        </w:rPr>
+        <w:t xml:space="preserve"> (FE/BE)</w:t>
+      </w:r>
+    </w:p>
+    <w:p>
+      <w:pPr>
+        <w:pStyle w:val="ListParagraph"/>
+        <w:numPr>
+          <w:ilvl w:val="0"/>
+          <w:numId w:val="2"/>
+        </w:numPr>
+        <w:rPr>
+          <w:rFonts w:ascii="Arial" w:hAnsi="Arial" w:cs="Arial"/>
+          <w:lang w:val="en-US"/>
+        </w:rPr>
+      </w:pPr>
+      <w:r>
+        <w:rPr>
+          <w:rFonts w:ascii="Arial" w:hAnsi="Arial" w:cs="Arial"/>
+          <w:lang w:val="en-US"/>
+        </w:rPr>
+        <w:t>Create backend to handle form Data and show errors/ success (BE)</w:t>
+      </w:r>
+    </w:p>
+    <w:p>
+      <w:pPr>
+        <w:pStyle w:val="ListParagraph"/>
+        <w:numPr>
+          <w:ilvl w:val="0"/>
+          <w:numId w:val="2"/>
+        </w:numPr>
+        <w:rPr>
+          <w:rFonts w:ascii="Arial" w:hAnsi="Arial" w:cs="Arial"/>
+          <w:lang w:val="en-US"/>
+        </w:rPr>
+      </w:pPr>
+      <w:r>
+        <w:rPr>
+          <w:rFonts w:ascii="Arial" w:hAnsi="Arial" w:cs="Arial"/>
+          <w:lang w:val="en-US"/>
+        </w:rPr>
+        <w:t>Group Share Component and success messages (FE)</w:t>
+      </w:r>
+    </w:p>
+    <w:p>
+      <w:pPr>
+        <w:pStyle w:val="ListParagraph"/>
+        <w:numPr>
+          <w:ilvl w:val="0"/>
+          <w:numId w:val="2"/>
+        </w:numPr>
+        <w:rPr>
+          <w:rFonts w:ascii="Arial" w:hAnsi="Arial" w:cs="Arial"/>
+          <w:lang w:val="en-US"/>
+        </w:rPr>
+      </w:pPr>
+      <w:r>
+        <w:rPr>
+          <w:rFonts w:ascii="Arial" w:hAnsi="Arial" w:cs="Arial"/>
+          <w:lang w:val="en-US"/>
+        </w:rPr>
+        <w:t xml:space="preserve">Backend logic for sending group </w:t>
+      </w:r>
+      <w:proofErr w:type="gramStart"/>
+      <w:r>
+        <w:rPr>
+          <w:rFonts w:ascii="Arial" w:hAnsi="Arial" w:cs="Arial"/>
+          <w:lang w:val="en-US"/>
+        </w:rPr>
+        <w:t>id’s</w:t>
+      </w:r>
+      <w:proofErr w:type="gramEnd"/>
+      <w:r>
+        <w:rPr>
+          <w:rFonts w:ascii="Arial" w:hAnsi="Arial" w:cs="Arial"/>
+          <w:lang w:val="en-US"/>
+        </w:rPr>
+        <w:t xml:space="preserve"> for a profile (BE)</w:t>
+      </w:r>
+    </w:p>
+    <w:p>
+      <w:pPr>
+        <w:pStyle w:val="ListParagraph"/>
+        <w:numPr>
+          <w:ilvl w:val="0"/>
+          <w:numId w:val="2"/>
+        </w:numPr>
+        <w:rPr>
+          <w:rFonts w:ascii="Arial" w:hAnsi="Arial" w:cs="Arial"/>
+          <w:lang w:val="en-US"/>
+        </w:rPr>
+      </w:pPr>
+      <w:r>
+        <w:rPr>
+          <w:rFonts w:ascii="Arial" w:hAnsi="Arial" w:cs="Arial"/>
+          <w:lang w:val="en-US"/>
+        </w:rPr>
+        <w:t xml:space="preserve">Group Detail Component with Button to join Group (FE/ Backend) </w:t>
+      </w:r>
+    </w:p>
+    <w:p>
+      <w:pPr>
+        <w:pStyle w:val="ListParagraph"/>
+        <w:numPr>
+          <w:ilvl w:val="0"/>
+          <w:numId w:val="2"/>
+        </w:numPr>
+        <w:rPr>
+          <w:rFonts w:ascii="Arial" w:hAnsi="Arial" w:cs="Arial"/>
+          <w:lang w:val="en-US"/>
+        </w:rPr>
+      </w:pPr>
+      <w:r>
+        <w:rPr>
+          <w:rFonts w:ascii="Arial" w:hAnsi="Arial" w:cs="Arial"/>
+          <w:lang w:val="en-US"/>
+        </w:rPr>
+        <w:t>Fetch and render groups based on group ID’s (FE/BE)</w:t>
+      </w:r>
+    </w:p>
+    <w:p>
+      <w:pPr>
+        <w:pStyle w:val="ListParagraph"/>
+        <w:numPr>
+          <w:ilvl w:val="0"/>
+          <w:numId w:val="2"/>
+        </w:numPr>
+        <w:rPr>
+          <w:rFonts w:ascii="Arial" w:hAnsi="Arial" w:cs="Arial"/>
+          <w:lang w:val="en-US"/>
+        </w:rPr>
+      </w:pPr>
+      <w:r>
+        <w:rPr>
+          <w:rFonts w:ascii="Arial" w:hAnsi="Arial" w:cs="Arial"/>
+          <w:lang w:val="en-US"/>
+        </w:rPr>
+        <w:t xml:space="preserve">Tweaking and Changing </w:t>
+      </w:r>
       <w:proofErr w:type="spellStart"/>
       <w:r>
         <w:rPr>
           <w:rFonts w:ascii="Arial" w:hAnsi="Arial" w:cs="Arial"/>
-          <w:lang w:val="en-DE"/>
-        </w:rPr>
-        <w:t>Paypal</w:t>
+          <w:lang w:val="en-US"/>
+        </w:rPr>
+        <w:t>DataModels</w:t>
       </w:r>
       <w:proofErr w:type="spellEnd"/>
       <w:r>
         <w:rPr>
           <w:rFonts w:ascii="Arial" w:hAnsi="Arial" w:cs="Arial"/>
-          <w:lang w:val="en-DE"/>
-        </w:rPr>
-        <w:t xml:space="preserve"> integration </w:t>
-      </w:r>
-      <w:r>
-        <w:rPr>
-          <w:rFonts w:ascii="Arial" w:hAnsi="Arial" w:cs="Arial"/>
-          <w:lang w:val="en-DE"/>
-        </w:rPr>
-        <w:t>(FE/BE)</w:t>
-      </w:r>
-    </w:p>
-    <w:p>
-      <w:pPr>
-        <w:pStyle w:val="Listenabsatz"/>
-        <w:numPr>
-          <w:ilvl w:val="0"/>
-          <w:numId w:val="1"/>
-        </w:numPr>
-        <w:rPr>
-          <w:rFonts w:ascii="Arial" w:hAnsi="Arial" w:cs="Arial"/>
-          <w:lang w:val="en-DE"/>
-        </w:rPr>
-      </w:pPr>
-      <w:r>
-        <w:rPr>
-          <w:rFonts w:ascii="Arial" w:hAnsi="Arial" w:cs="Arial"/>
-          <w:lang w:val="en-DE"/>
-        </w:rPr>
-        <w:t xml:space="preserve">Login/Logout </w:t>
-      </w:r>
-      <w:r>
-        <w:rPr>
-          <w:rFonts w:ascii="Arial" w:hAnsi="Arial" w:cs="Arial"/>
-          <w:lang w:val="en-DE"/>
-        </w:rPr>
-        <w:t>(FE/BE)</w:t>
-      </w:r>
-      <w:r>
-        <w:rPr>
-          <w:rFonts w:ascii="Arial" w:hAnsi="Arial" w:cs="Arial"/>
-          <w:lang w:val="en-DE"/>
-        </w:rPr>
-        <w:t xml:space="preserve"> </w:t>
-      </w:r>
-    </w:p>
-    <w:p>
-      <w:pPr>
-        <w:pStyle w:val="Listenabsatz"/>
-        <w:numPr>
-          <w:ilvl w:val="0"/>
-          <w:numId w:val="1"/>
-        </w:numPr>
-        <w:rPr>
-          <w:rFonts w:ascii="Arial" w:hAnsi="Arial" w:cs="Arial"/>
-          <w:lang w:val="en-DE"/>
-        </w:rPr>
-      </w:pPr>
-      <w:r>
-        <w:rPr>
-          <w:rFonts w:ascii="Arial" w:hAnsi="Arial" w:cs="Arial"/>
-          <w:lang w:val="en-DE"/>
-        </w:rPr>
-        <w:t xml:space="preserve">Profile Popover </w:t>
-      </w:r>
-      <w:r>
-        <w:rPr>
-          <w:rFonts w:ascii="Arial" w:hAnsi="Arial" w:cs="Arial"/>
-          <w:lang w:val="en-DE"/>
-        </w:rPr>
-        <w:t>(FE/BE)</w:t>
-      </w:r>
-    </w:p>
-    <w:p>
-      <w:pPr>
-        <w:pStyle w:val="Listenabsatz"/>
-        <w:numPr>
-          <w:ilvl w:val="0"/>
-          <w:numId w:val="1"/>
-        </w:numPr>
-        <w:rPr>
-          <w:rFonts w:ascii="Arial" w:hAnsi="Arial" w:cs="Arial"/>
-          <w:lang w:val="en-DE"/>
-        </w:rPr>
-      </w:pPr>
-      <w:r>
-        <w:rPr>
-          <w:rFonts w:ascii="Arial" w:hAnsi="Arial" w:cs="Arial"/>
-          <w:lang w:val="en-DE"/>
-        </w:rPr>
-        <w:t xml:space="preserve">Header </w:t>
-      </w:r>
-      <w:r>
-        <w:rPr>
-          <w:rFonts w:ascii="Arial" w:hAnsi="Arial" w:cs="Arial"/>
-          <w:lang w:val="en-DE"/>
-        </w:rPr>
-        <w:t>(FE/BE)</w:t>
-      </w:r>
-    </w:p>
-    <w:p>
-      <w:pPr>
-        <w:pStyle w:val="Listenabsatz"/>
-        <w:numPr>
-          <w:ilvl w:val="0"/>
-          <w:numId w:val="1"/>
-        </w:numPr>
-        <w:rPr>
-          <w:rFonts w:ascii="Arial" w:hAnsi="Arial" w:cs="Arial"/>
-          <w:lang w:val="en-DE"/>
-        </w:rPr>
-      </w:pPr>
-      <w:r>
-        <w:rPr>
-          <w:rFonts w:ascii="Arial" w:hAnsi="Arial" w:cs="Arial"/>
-          <w:lang w:val="en-DE"/>
-        </w:rPr>
-        <w:t xml:space="preserve">Promoted Group </w:t>
-      </w:r>
-      <w:proofErr w:type="spellStart"/>
-      <w:r>
-        <w:rPr>
-          <w:rFonts w:ascii="Arial" w:hAnsi="Arial" w:cs="Arial"/>
-          <w:lang w:val="en-DE"/>
-        </w:rPr>
-        <w:t>Usecase</w:t>
-      </w:r>
-      <w:proofErr w:type="spellEnd"/>
-      <w:r>
-        <w:rPr>
-          <w:rFonts w:ascii="Arial" w:hAnsi="Arial" w:cs="Arial"/>
-          <w:lang w:val="en-DE"/>
-        </w:rPr>
-        <w:t xml:space="preserve"> </w:t>
-      </w:r>
-      <w:r>
-        <w:rPr>
-          <w:rFonts w:ascii="Arial" w:hAnsi="Arial" w:cs="Arial"/>
-          <w:lang w:val="en-DE"/>
-        </w:rPr>
-        <w:t>(FE/BE)</w:t>
-      </w:r>
-    </w:p>
-    <w:p>
-      <w:pPr>
-        <w:pStyle w:val="Listenabsatz"/>
-        <w:numPr>
-          <w:ilvl w:val="0"/>
-          <w:numId w:val="1"/>
-        </w:numPr>
-        <w:rPr>
-          <w:rFonts w:ascii="Arial" w:hAnsi="Arial" w:cs="Arial"/>
-          <w:lang w:val="en-DE"/>
-        </w:rPr>
-      </w:pPr>
-      <w:r>
-        <w:rPr>
-          <w:rFonts w:ascii="Arial" w:hAnsi="Arial" w:cs="Arial"/>
-          <w:lang w:val="en-DE"/>
-        </w:rPr>
-        <w:t xml:space="preserve">CSS Template adapted Based on </w:t>
-      </w:r>
-      <w:hyperlink r:id="rId5" w:history="1">
-        <w:r>
-          <w:rPr>
-            <w:rStyle w:val="Hyperlink"/>
-          </w:rPr>
-          <w:t>https://bootswatch.com/lux/</w:t>
-        </w:r>
-      </w:hyperlink>
-    </w:p>
-    <w:p>
-      <w:pPr>
-        <w:pStyle w:val="Listenabsatz"/>
-        <w:numPr>
-          <w:ilvl w:val="0"/>
-          <w:numId w:val="1"/>
-        </w:numPr>
-        <w:rPr>
-          <w:rFonts w:ascii="Arial" w:hAnsi="Arial" w:cs="Arial"/>
-          <w:lang w:val="en-DE"/>
-        </w:rPr>
-      </w:pPr>
-      <w:proofErr w:type="spellStart"/>
-      <w:r>
-        <w:rPr>
-          <w:rFonts w:ascii="Arial" w:hAnsi="Arial" w:cs="Arial"/>
-          <w:lang w:val="en-DE"/>
-        </w:rPr>
-        <w:t>PassportJS</w:t>
-      </w:r>
-      <w:proofErr w:type="spellEnd"/>
-      <w:r>
-        <w:rPr>
-          <w:rFonts w:ascii="Arial" w:hAnsi="Arial" w:cs="Arial"/>
-          <w:lang w:val="en-DE"/>
-        </w:rPr>
-        <w:t xml:space="preserve"> integration (BE)</w:t>
-      </w:r>
-    </w:p>
-    <w:p>
-      <w:pPr>
-        <w:pStyle w:val="Listenabsatz"/>
-        <w:numPr>
-          <w:ilvl w:val="0"/>
-          <w:numId w:val="1"/>
-        </w:numPr>
-        <w:rPr>
-          <w:rFonts w:ascii="Arial" w:hAnsi="Arial" w:cs="Arial"/>
-          <w:lang w:val="en-DE"/>
-        </w:rPr>
-      </w:pPr>
-      <w:proofErr w:type="spellStart"/>
-      <w:r>
-        <w:rPr>
-          <w:rFonts w:ascii="Arial" w:hAnsi="Arial" w:cs="Arial"/>
-          <w:lang w:val="en-DE"/>
-        </w:rPr>
-        <w:t>CronJob</w:t>
-      </w:r>
-      <w:proofErr w:type="spellEnd"/>
-      <w:r>
-        <w:rPr>
-          <w:rFonts w:ascii="Arial" w:hAnsi="Arial" w:cs="Arial"/>
-          <w:lang w:val="en-DE"/>
-        </w:rPr>
-        <w:t xml:space="preserve"> integration (BE)</w:t>
-      </w:r>
-    </w:p>
-    <w:p>
-      <w:pPr>
-        <w:pStyle w:val="Listenabsatz"/>
-        <w:numPr>
-          <w:ilvl w:val="0"/>
-          <w:numId w:val="1"/>
-        </w:numPr>
-        <w:rPr>
-          <w:rFonts w:ascii="Arial" w:hAnsi="Arial" w:cs="Arial"/>
-          <w:lang w:val="en-DE"/>
-        </w:rPr>
-      </w:pPr>
-      <w:proofErr w:type="spellStart"/>
-      <w:r>
-        <w:rPr>
-          <w:rFonts w:ascii="Arial" w:hAnsi="Arial" w:cs="Arial"/>
-          <w:lang w:val="en-DE"/>
-        </w:rPr>
-        <w:t>DataModel</w:t>
-      </w:r>
-      <w:proofErr w:type="spellEnd"/>
-      <w:r>
-        <w:rPr>
-          <w:rFonts w:ascii="Arial" w:hAnsi="Arial" w:cs="Arial"/>
-          <w:lang w:val="en-DE"/>
-        </w:rPr>
-        <w:t xml:space="preserve"> (BE)</w:t>
-      </w:r>
-    </w:p>
-    <w:p>
-      <w:pPr>
-        <w:pStyle w:val="Listenabsatz"/>
-        <w:numPr>
-          <w:ilvl w:val="0"/>
-          <w:numId w:val="1"/>
-        </w:numPr>
-        <w:rPr>
-          <w:rFonts w:ascii="Arial" w:hAnsi="Arial" w:cs="Arial"/>
-          <w:lang w:val="en-DE"/>
-        </w:rPr>
-      </w:pPr>
-      <w:r>
-        <w:rPr>
-          <w:rFonts w:ascii="Arial" w:hAnsi="Arial" w:cs="Arial"/>
-          <w:lang w:val="en-DE"/>
-        </w:rPr>
-        <w:t>PowerPoint</w:t>
-      </w:r>
-    </w:p>
-    <w:p>
-      <w:pPr>
-        <w:pStyle w:val="Listenabsatz"/>
-        <w:numPr>
-          <w:ilvl w:val="0"/>
-          <w:numId w:val="1"/>
-        </w:numPr>
-        <w:rPr>
-          <w:rFonts w:ascii="Arial" w:hAnsi="Arial" w:cs="Arial"/>
-          <w:lang w:val="en-DE"/>
-        </w:rPr>
-      </w:pPr>
-      <w:r>
-        <w:rPr>
-          <w:rFonts w:ascii="Arial" w:hAnsi="Arial" w:cs="Arial"/>
-          <w:lang w:val="en-DE"/>
-        </w:rPr>
-        <w:t>Description of m</w:t>
-      </w:r>
-      <w:bookmarkStart w:id="0" w:name="_GoBack"/>
-      <w:bookmarkEnd w:id="0"/>
-      <w:r>
-        <w:rPr>
-          <w:rFonts w:ascii="Arial" w:hAnsi="Arial" w:cs="Arial"/>
-          <w:lang w:val="en-DE"/>
-        </w:rPr>
-        <w:t xml:space="preserve">y </w:t>
-      </w:r>
-      <w:proofErr w:type="spellStart"/>
-      <w:r>
-        <w:rPr>
-          <w:rFonts w:ascii="Arial" w:hAnsi="Arial" w:cs="Arial"/>
-          <w:lang w:val="en-DE"/>
-        </w:rPr>
-        <w:t>usecases</w:t>
-      </w:r>
-      <w:proofErr w:type="spellEnd"/>
-      <w:r>
-        <w:rPr>
-          <w:rFonts w:ascii="Arial" w:hAnsi="Arial" w:cs="Arial"/>
-          <w:lang w:val="en-DE"/>
-        </w:rPr>
-        <w:t xml:space="preserve"> in </w:t>
-      </w:r>
-      <w:proofErr w:type="spellStart"/>
-      <w:r>
-        <w:rPr>
-          <w:rFonts w:ascii="Arial" w:hAnsi="Arial" w:cs="Arial"/>
-          <w:lang w:val="en-DE"/>
-        </w:rPr>
-        <w:t>Usecase</w:t>
-      </w:r>
-      <w:proofErr w:type="spellEnd"/>
-      <w:r>
-        <w:rPr>
-          <w:rFonts w:ascii="Arial" w:hAnsi="Arial" w:cs="Arial"/>
-          <w:lang w:val="en-DE"/>
-        </w:rPr>
-        <w:t xml:space="preserve"> Document</w:t>
+          <w:lang w:val="en-US"/>
+        </w:rPr>
+        <w:t xml:space="preserve"> according to specifications. </w:t>
+      </w:r>
+      <w:proofErr w:type="gramStart"/>
+      <w:r>
+        <w:rPr>
+          <w:rFonts w:ascii="Arial" w:hAnsi="Arial" w:cs="Arial"/>
+          <w:lang w:val="en-US"/>
+        </w:rPr>
+        <w:t>(</w:t>
+      </w:r>
+      <w:proofErr w:type="gramEnd"/>
+      <w:r>
+        <w:rPr>
+          <w:rFonts w:ascii="Arial" w:hAnsi="Arial" w:cs="Arial"/>
+          <w:lang w:val="en-US"/>
+        </w:rPr>
+        <w:t>BE)</w:t>
       </w:r>
     </w:p>
     <w:sectPr>
@@ -543,7 +651,7 @@
 </file>
 
 <file path=word/numbering.xml><?xml version="1.0" encoding="utf-8"?>
-<w:numbering xmlns:wpc="http://schemas.microsoft.com/office/word/2010/wordprocessingCanvas" xmlns:cx="http://schemas.microsoft.com/office/drawing/2014/chartex" xmlns:cx1="http://schemas.microsoft.com/office/drawing/2015/9/8/chartex" xmlns:cx2="http://schemas.microsoft.com/office/drawing/2015/10/21/chartex" xmlns:cx3="http://schemas.microsoft.com/office/drawing/2016/5/9/chartex" xmlns:cx4="http://schemas.microsoft.com/office/drawing/2016/5/10/chartex" xmlns:cx5="http://schemas.microsoft.com/office/drawing/2016/5/11/chartex" xmlns:cx6="http://schemas.microsoft.com/office/drawing/2016/5/12/chartex" xmlns:cx7="http://schemas.microsoft.com/office/drawing/2016/5/13/chartex" xmlns:cx8="http://schemas.microsoft.com/office/drawing/2016/5/14/chartex" xmlns:mc="http://schemas.openxmlformats.org/markup-compatibility/2006" xmlns:aink="http://schemas.microsoft.com/office/drawing/2016/ink" xmlns:am3d="http://schemas.microsoft.com/office/drawing/2017/model3d" xmlns:o="urn:schemas-microsoft-com:office:office" xmlns:r="http://schemas.openxmlformats.org/officeDocument/2006/relationships" xmlns:m="http://schemas.openxmlformats.org/officeDocument/2006/math" xmlns:v="urn:schemas-microsoft-com:vml" xmlns:wp14="http://schemas.microsoft.com/office/word/2010/wordprocessingDrawing" xmlns:wp="http://schemas.openxmlformats.org/drawingml/2006/wordprocessingDrawing" xmlns:w10="urn:schemas-microsoft-com:office:word" xmlns:w="http://schemas.openxmlformats.org/wordprocessingml/2006/main" xmlns:w14="http://schemas.microsoft.com/office/word/2010/wordml" xmlns:w15="http://schemas.microsoft.com/office/word/2012/wordml" xmlns:w16cid="http://schemas.microsoft.com/office/word/2016/wordml/cid" xmlns:w16se="http://schemas.microsoft.com/office/word/2015/wordml/symex" xmlns:wpg="http://schemas.microsoft.com/office/word/2010/wordprocessingGroup" xmlns:wpi="http://schemas.microsoft.com/office/word/2010/wordprocessingInk" xmlns:wne="http://schemas.microsoft.com/office/word/2006/wordml" xmlns:wps="http://schemas.microsoft.com/office/word/2010/wordprocessingShape" mc:Ignorable="w14 w15 w16se w16cid wp14">
+<w:numbering xmlns:wpc="http://schemas.microsoft.com/office/word/2010/wordprocessingCanvas" xmlns:cx="http://schemas.microsoft.com/office/drawing/2014/chartex" xmlns:cx1="http://schemas.microsoft.com/office/drawing/2015/9/8/chartex" xmlns:cx2="http://schemas.microsoft.com/office/drawing/2015/10/21/chartex" xmlns:cx3="http://schemas.microsoft.com/office/drawing/2016/5/9/chartex" xmlns:cx4="http://schemas.microsoft.com/office/drawing/2016/5/10/chartex" xmlns:cx5="http://schemas.microsoft.com/office/drawing/2016/5/11/chartex" xmlns:cx6="http://schemas.microsoft.com/office/drawing/2016/5/12/chartex" xmlns:cx7="http://schemas.microsoft.com/office/drawing/2016/5/13/chartex" xmlns:cx8="http://schemas.microsoft.com/office/drawing/2016/5/14/chartex" xmlns:mc="http://schemas.openxmlformats.org/markup-compatibility/2006" xmlns:aink="http://schemas.microsoft.com/office/drawing/2016/ink" xmlns:am3d="http://schemas.microsoft.com/office/drawing/2017/model3d" xmlns:o="urn:schemas-microsoft-com:office:office" xmlns:r="http://schemas.openxmlformats.org/officeDocument/2006/relationships" xmlns:m="http://schemas.openxmlformats.org/officeDocument/2006/math" xmlns:v="urn:schemas-microsoft-com:vml" xmlns:wp14="http://schemas.microsoft.com/office/word/2010/wordprocessingDrawing" xmlns:wp="http://schemas.openxmlformats.org/drawingml/2006/wordprocessingDrawing" xmlns:w10="urn:schemas-microsoft-com:office:word" xmlns:w="http://schemas.openxmlformats.org/wordprocessingml/2006/main" xmlns:w14="http://schemas.microsoft.com/office/word/2010/wordml" xmlns:w15="http://schemas.microsoft.com/office/word/2012/wordml" xmlns:w16cex="http://schemas.microsoft.com/office/word/2018/wordml/cex" xmlns:w16cid="http://schemas.microsoft.com/office/word/2016/wordml/cid" xmlns:w16="http://schemas.microsoft.com/office/word/2018/wordml" xmlns:w16se="http://schemas.microsoft.com/office/word/2015/wordml/symex" xmlns:wpg="http://schemas.microsoft.com/office/word/2010/wordprocessingGroup" xmlns:wpi="http://schemas.microsoft.com/office/word/2010/wordprocessingInk" xmlns:wne="http://schemas.microsoft.com/office/word/2006/wordml" xmlns:wps="http://schemas.microsoft.com/office/word/2010/wordprocessingShape" mc:Ignorable="w14 w15 w16se w16cid w16 w16cex wp14">
   <w:abstractNum w:abstractNumId="0" w15:restartNumberingAfterBreak="0">
     <w:nsid w:val="364F4465"/>
     <w:multiLevelType w:val="hybridMultilevel"/>
@@ -657,21 +765,137 @@
       </w:rPr>
     </w:lvl>
   </w:abstractNum>
+  <w:abstractNum w:abstractNumId="1" w15:restartNumberingAfterBreak="0">
+    <w:nsid w:val="60294435"/>
+    <w:multiLevelType w:val="hybridMultilevel"/>
+    <w:tmpl w:val="C5946006"/>
+    <w:lvl w:ilvl="0" w:tplc="04090001">
+      <w:start w:val="1"/>
+      <w:numFmt w:val="bullet"/>
+      <w:lvlText w:val=""/>
+      <w:lvlJc w:val="left"/>
+      <w:pPr>
+        <w:ind w:left="720" w:hanging="360"/>
+      </w:pPr>
+      <w:rPr>
+        <w:rFonts w:ascii="Symbol" w:hAnsi="Symbol" w:hint="default"/>
+      </w:rPr>
+    </w:lvl>
+    <w:lvl w:ilvl="1" w:tplc="04090003" w:tentative="1">
+      <w:start w:val="1"/>
+      <w:numFmt w:val="bullet"/>
+      <w:lvlText w:val="o"/>
+      <w:lvlJc w:val="left"/>
+      <w:pPr>
+        <w:ind w:left="1440" w:hanging="360"/>
+      </w:pPr>
+      <w:rPr>
+        <w:rFonts w:ascii="Courier New" w:hAnsi="Courier New" w:cs="Courier New" w:hint="default"/>
+      </w:rPr>
+    </w:lvl>
+    <w:lvl w:ilvl="2" w:tplc="04090005" w:tentative="1">
+      <w:start w:val="1"/>
+      <w:numFmt w:val="bullet"/>
+      <w:lvlText w:val=""/>
+      <w:lvlJc w:val="left"/>
+      <w:pPr>
+        <w:ind w:left="2160" w:hanging="360"/>
+      </w:pPr>
+      <w:rPr>
+        <w:rFonts w:ascii="Wingdings" w:hAnsi="Wingdings" w:hint="default"/>
+      </w:rPr>
+    </w:lvl>
+    <w:lvl w:ilvl="3" w:tplc="04090001" w:tentative="1">
+      <w:start w:val="1"/>
+      <w:numFmt w:val="bullet"/>
+      <w:lvlText w:val=""/>
+      <w:lvlJc w:val="left"/>
+      <w:pPr>
+        <w:ind w:left="2880" w:hanging="360"/>
+      </w:pPr>
+      <w:rPr>
+        <w:rFonts w:ascii="Symbol" w:hAnsi="Symbol" w:hint="default"/>
+      </w:rPr>
+    </w:lvl>
+    <w:lvl w:ilvl="4" w:tplc="04090003" w:tentative="1">
+      <w:start w:val="1"/>
+      <w:numFmt w:val="bullet"/>
+      <w:lvlText w:val="o"/>
+      <w:lvlJc w:val="left"/>
+      <w:pPr>
+        <w:ind w:left="3600" w:hanging="360"/>
+      </w:pPr>
+      <w:rPr>
+        <w:rFonts w:ascii="Courier New" w:hAnsi="Courier New" w:cs="Courier New" w:hint="default"/>
+      </w:rPr>
+    </w:lvl>
+    <w:lvl w:ilvl="5" w:tplc="04090005" w:tentative="1">
+      <w:start w:val="1"/>
+      <w:numFmt w:val="bullet"/>
+      <w:lvlText w:val=""/>
+      <w:lvlJc w:val="left"/>
+      <w:pPr>
+        <w:ind w:left="4320" w:hanging="360"/>
+      </w:pPr>
+      <w:rPr>
+        <w:rFonts w:ascii="Wingdings" w:hAnsi="Wingdings" w:hint="default"/>
+      </w:rPr>
+    </w:lvl>
+    <w:lvl w:ilvl="6" w:tplc="04090001" w:tentative="1">
+      <w:start w:val="1"/>
+      <w:numFmt w:val="bullet"/>
+      <w:lvlText w:val=""/>
+      <w:lvlJc w:val="left"/>
+      <w:pPr>
+        <w:ind w:left="5040" w:hanging="360"/>
+      </w:pPr>
+      <w:rPr>
+        <w:rFonts w:ascii="Symbol" w:hAnsi="Symbol" w:hint="default"/>
+      </w:rPr>
+    </w:lvl>
+    <w:lvl w:ilvl="7" w:tplc="04090003" w:tentative="1">
+      <w:start w:val="1"/>
+      <w:numFmt w:val="bullet"/>
+      <w:lvlText w:val="o"/>
+      <w:lvlJc w:val="left"/>
+      <w:pPr>
+        <w:ind w:left="5760" w:hanging="360"/>
+      </w:pPr>
+      <w:rPr>
+        <w:rFonts w:ascii="Courier New" w:hAnsi="Courier New" w:cs="Courier New" w:hint="default"/>
+      </w:rPr>
+    </w:lvl>
+    <w:lvl w:ilvl="8" w:tplc="04090005" w:tentative="1">
+      <w:start w:val="1"/>
+      <w:numFmt w:val="bullet"/>
+      <w:lvlText w:val=""/>
+      <w:lvlJc w:val="left"/>
+      <w:pPr>
+        <w:ind w:left="6480" w:hanging="360"/>
+      </w:pPr>
+      <w:rPr>
+        <w:rFonts w:ascii="Wingdings" w:hAnsi="Wingdings" w:hint="default"/>
+      </w:rPr>
+    </w:lvl>
+  </w:abstractNum>
   <w:num w:numId="1">
     <w:abstractNumId w:val="0"/>
+  </w:num>
+  <w:num w:numId="2">
+    <w:abstractNumId w:val="1"/>
   </w:num>
 </w:numbering>
 </file>
 
 <file path=word/styles.xml><?xml version="1.0" encoding="utf-8"?>
-<w:styles xmlns:mc="http://schemas.openxmlformats.org/markup-compatibility/2006" xmlns:r="http://schemas.openxmlformats.org/officeDocument/2006/relationships" xmlns:w="http://schemas.openxmlformats.org/wordprocessingml/2006/main" xmlns:w14="http://schemas.microsoft.com/office/word/2010/wordml" xmlns:w15="http://schemas.microsoft.com/office/word/2012/wordml" xmlns:w16cid="http://schemas.microsoft.com/office/word/2016/wordml/cid" xmlns:w16se="http://schemas.microsoft.com/office/word/2015/wordml/symex" mc:Ignorable="w14 w15 w16se w16cid">
+<w:styles xmlns:mc="http://schemas.openxmlformats.org/markup-compatibility/2006" xmlns:r="http://schemas.openxmlformats.org/officeDocument/2006/relationships" xmlns:w="http://schemas.openxmlformats.org/wordprocessingml/2006/main" xmlns:w14="http://schemas.microsoft.com/office/word/2010/wordml" xmlns:w15="http://schemas.microsoft.com/office/word/2012/wordml" xmlns:w16cex="http://schemas.microsoft.com/office/word/2018/wordml/cex" xmlns:w16cid="http://schemas.microsoft.com/office/word/2016/wordml/cid" xmlns:w16="http://schemas.microsoft.com/office/word/2018/wordml" xmlns:w16se="http://schemas.microsoft.com/office/word/2015/wordml/symex" mc:Ignorable="w14 w15 w16se w16cid w16 w16cex">
   <w:docDefaults>
     <w:rPrDefault>
       <w:rPr>
         <w:rFonts w:asciiTheme="minorHAnsi" w:eastAsiaTheme="minorHAnsi" w:hAnsiTheme="minorHAnsi" w:cstheme="minorBidi"/>
         <w:sz w:val="22"/>
         <w:szCs w:val="22"/>
-        <w:lang w:val="en-DE" w:eastAsia="en-US" w:bidi="ar-SA"/>
+        <w:lang w:eastAsia="en-US" w:bidi="ar-SA"/>
       </w:rPr>
     </w:rPrDefault>
     <w:pPrDefault>
@@ -680,7 +904,7 @@
       </w:pPr>
     </w:pPrDefault>
   </w:docDefaults>
-  <w:latentStyles w:defLockedState="0" w:defUIPriority="99" w:defSemiHidden="0" w:defUnhideWhenUsed="0" w:defQFormat="0" w:count="377">
+  <w:latentStyles w:defLockedState="0" w:defUIPriority="99" w:defSemiHidden="0" w:defUnhideWhenUsed="0" w:defQFormat="0" w:count="376">
     <w:lsdException w:name="Normal" w:uiPriority="0" w:qFormat="1"/>
     <w:lsdException w:name="heading 1" w:uiPriority="9" w:qFormat="1"/>
     <w:lsdException w:name="heading 2" w:semiHidden="1" w:uiPriority="9" w:unhideWhenUsed="1" w:qFormat="1"/>
@@ -1057,19 +1281,18 @@
     <w:lsdException w:name="Hashtag" w:semiHidden="1" w:unhideWhenUsed="1"/>
     <w:lsdException w:name="Unresolved Mention" w:semiHidden="1" w:unhideWhenUsed="1"/>
     <w:lsdException w:name="Smart Link" w:semiHidden="1" w:unhideWhenUsed="1"/>
-    <w:lsdException w:name="Smart Link Error" w:semiHidden="1" w:unhideWhenUsed="1"/>
   </w:latentStyles>
-  <w:style w:type="paragraph" w:default="1" w:styleId="Standard">
+  <w:style w:type="paragraph" w:default="1" w:styleId="Normal">
     <w:name w:val="Normal"/>
     <w:qFormat/>
   </w:style>
-  <w:style w:type="character" w:default="1" w:styleId="Absatz-Standardschriftart">
+  <w:style w:type="character" w:default="1" w:styleId="DefaultParagraphFont">
     <w:name w:val="Default Paragraph Font"/>
     <w:uiPriority w:val="1"/>
     <w:semiHidden/>
     <w:unhideWhenUsed/>
   </w:style>
-  <w:style w:type="table" w:default="1" w:styleId="NormaleTabelle">
+  <w:style w:type="table" w:default="1" w:styleId="TableNormal">
     <w:name w:val="Normal Table"/>
     <w:uiPriority w:val="99"/>
     <w:semiHidden/>
@@ -1084,15 +1307,15 @@
       </w:tblCellMar>
     </w:tblPr>
   </w:style>
-  <w:style w:type="numbering" w:default="1" w:styleId="KeineListe">
+  <w:style w:type="numbering" w:default="1" w:styleId="NoList">
     <w:name w:val="No List"/>
     <w:uiPriority w:val="99"/>
     <w:semiHidden/>
     <w:unhideWhenUsed/>
   </w:style>
-  <w:style w:type="paragraph" w:styleId="Listenabsatz">
+  <w:style w:type="paragraph" w:styleId="ListParagraph">
     <w:name w:val="List Paragraph"/>
-    <w:basedOn w:val="Standard"/>
+    <w:basedOn w:val="Normal"/>
     <w:uiPriority w:val="34"/>
     <w:qFormat/>
     <w:rsid w:val="00802048"/>
@@ -1103,7 +1326,7 @@
   </w:style>
   <w:style w:type="character" w:styleId="Hyperlink">
     <w:name w:val="Hyperlink"/>
-    <w:basedOn w:val="Absatz-Standardschriftart"/>
+    <w:basedOn w:val="DefaultParagraphFont"/>
     <w:uiPriority w:val="99"/>
     <w:semiHidden/>
     <w:unhideWhenUsed/>

</xml_diff>